<commit_message>
Add function for adding title page and table of contents to resdoc docx file
</commit_message>
<xml_diff>
--- a/inst/csas-docx/RES2021-eng-content.docx
+++ b/inst/csas-docx/RES2021-eng-content.docx
@@ -4,875 +4,72 @@
   <w:body>
     <w:p>
       <w:pPr>
-        <w:pStyle w:val="TABLEOFCONTENTS"/>
-        <w:rPr>
-          <w:lang w:val="fr-CA"/>
-        </w:rPr>
-      </w:pPr>
-      <w:bookmarkStart w:id="0" w:name="_GoBack"/>
+        <w:pStyle w:val="Heading1"/>
+      </w:pPr>
+      <w:bookmarkStart w:id="0" w:name="_Toc511737216"/>
+      <w:bookmarkStart w:id="1" w:name="_Toc30597182"/>
+      <w:bookmarkStart w:id="2" w:name="_GoBack"/>
+      <w:bookmarkEnd w:id="2"/>
+      <w:r>
+        <w:t>INTRODUCTION</w:t>
+      </w:r>
       <w:bookmarkEnd w:id="0"/>
-      <w:r>
-        <w:rPr>
-          <w:lang w:val="fr-CA"/>
-        </w:rPr>
-        <w:t>TABLE OF CONTENTS</w:t>
-      </w:r>
-    </w:p>
-    <w:p>
-      <w:pPr>
-        <w:pStyle w:val="TOC1"/>
-        <w:rPr>
-          <w:rFonts w:asciiTheme="minorHAnsi" w:eastAsiaTheme="minorEastAsia" w:hAnsiTheme="minorHAnsi" w:cstheme="minorBidi"/>
-          <w:noProof/>
-          <w:szCs w:val="22"/>
-          <w:lang w:val="fr-CA"/>
-        </w:rPr>
-      </w:pPr>
-      <w:r>
-        <w:rPr>
-          <w:rFonts w:cs="Arial"/>
-        </w:rPr>
-        <w:fldChar w:fldCharType="begin"/>
-      </w:r>
-      <w:r>
-        <w:rPr>
-          <w:rFonts w:cs="Arial"/>
-          <w:lang w:val="fr-CA"/>
-        </w:rPr>
-        <w:instrText xml:space="preserve"> TOC \o "1-3" \h \z \u </w:instrText>
-      </w:r>
-      <w:r>
-        <w:rPr>
-          <w:rFonts w:cs="Arial"/>
-        </w:rPr>
-        <w:fldChar w:fldCharType="separate"/>
-      </w:r>
-      <w:hyperlink w:anchor="_Toc30597181" w:history="1">
-        <w:r>
-          <w:rPr>
-            <w:rStyle w:val="Hyperlink"/>
-            <w:noProof/>
-            <w:lang w:val="fr-CA"/>
-          </w:rPr>
-          <w:t>ABSTRACT</w:t>
-        </w:r>
-        <w:r>
-          <w:rPr>
-            <w:noProof/>
-            <w:webHidden/>
-            <w:lang w:val="fr-CA"/>
-          </w:rPr>
-          <w:tab/>
-        </w:r>
-        <w:r>
-          <w:rPr>
-            <w:noProof/>
-            <w:webHidden/>
-          </w:rPr>
-          <w:fldChar w:fldCharType="begin"/>
-        </w:r>
-        <w:r>
-          <w:rPr>
-            <w:noProof/>
-            <w:webHidden/>
-            <w:lang w:val="fr-CA"/>
-          </w:rPr>
-          <w:instrText xml:space="preserve"> PAGEREF _Toc30597181 \h </w:instrText>
-        </w:r>
-        <w:r>
-          <w:rPr>
-            <w:noProof/>
-            <w:webHidden/>
-          </w:rPr>
-        </w:r>
-        <w:r>
-          <w:rPr>
-            <w:noProof/>
-            <w:webHidden/>
-          </w:rPr>
-          <w:fldChar w:fldCharType="separate"/>
-        </w:r>
-        <w:r>
-          <w:rPr>
-            <w:caps w:val="0"/>
-            <w:noProof/>
-            <w:webHidden/>
-            <w:lang w:val="fr-CA"/>
-          </w:rPr>
-          <w:t>iv</w:t>
-        </w:r>
-        <w:r>
-          <w:rPr>
-            <w:noProof/>
-            <w:webHidden/>
-          </w:rPr>
-          <w:fldChar w:fldCharType="end"/>
-        </w:r>
-      </w:hyperlink>
-    </w:p>
-    <w:p>
-      <w:pPr>
-        <w:pStyle w:val="TOC1"/>
-        <w:rPr>
-          <w:rFonts w:asciiTheme="minorHAnsi" w:eastAsiaTheme="minorEastAsia" w:hAnsiTheme="minorHAnsi" w:cstheme="minorBidi"/>
-          <w:noProof/>
-          <w:szCs w:val="22"/>
-        </w:rPr>
-      </w:pPr>
-      <w:hyperlink w:anchor="_Toc30597182" w:history="1">
-        <w:r>
-          <w:rPr>
-            <w:rStyle w:val="Hyperlink"/>
-            <w:noProof/>
-          </w:rPr>
-          <w:t>INTRODUCTION</w:t>
-        </w:r>
-        <w:r>
-          <w:rPr>
-            <w:noProof/>
-            <w:webHidden/>
-          </w:rPr>
-          <w:tab/>
-        </w:r>
-        <w:r>
-          <w:rPr>
-            <w:noProof/>
-            <w:webHidden/>
-          </w:rPr>
-          <w:fldChar w:fldCharType="begin"/>
-        </w:r>
-        <w:r>
-          <w:rPr>
-            <w:noProof/>
-            <w:webHidden/>
-          </w:rPr>
-          <w:instrText xml:space="preserve"> PAGEREF _Toc30597182 \h </w:instrText>
-        </w:r>
-        <w:r>
-          <w:rPr>
-            <w:noProof/>
-            <w:webHidden/>
-          </w:rPr>
-        </w:r>
-        <w:r>
-          <w:rPr>
-            <w:noProof/>
-            <w:webHidden/>
-          </w:rPr>
-          <w:fldChar w:fldCharType="separate"/>
-        </w:r>
-        <w:r>
-          <w:rPr>
-            <w:noProof/>
-            <w:webHidden/>
-          </w:rPr>
-          <w:t>1</w:t>
-        </w:r>
-        <w:r>
-          <w:rPr>
-            <w:noProof/>
-            <w:webHidden/>
-          </w:rPr>
-          <w:fldChar w:fldCharType="end"/>
-        </w:r>
-      </w:hyperlink>
-    </w:p>
-    <w:p>
-      <w:pPr>
-        <w:pStyle w:val="TOC1"/>
-        <w:rPr>
-          <w:rFonts w:asciiTheme="minorHAnsi" w:eastAsiaTheme="minorEastAsia" w:hAnsiTheme="minorHAnsi" w:cstheme="minorBidi"/>
-          <w:noProof/>
-          <w:szCs w:val="22"/>
-        </w:rPr>
-      </w:pPr>
-      <w:hyperlink w:anchor="_Toc30597183" w:history="1">
-        <w:r>
-          <w:rPr>
-            <w:rStyle w:val="Hyperlink"/>
-            <w:noProof/>
-          </w:rPr>
-          <w:t>Other headings as appropriate</w:t>
-        </w:r>
-        <w:r>
-          <w:rPr>
-            <w:noProof/>
-            <w:webHidden/>
-          </w:rPr>
-          <w:tab/>
-        </w:r>
-        <w:r>
-          <w:rPr>
-            <w:noProof/>
-            <w:webHidden/>
-          </w:rPr>
-          <w:fldChar w:fldCharType="begin"/>
-        </w:r>
-        <w:r>
-          <w:rPr>
-            <w:noProof/>
-            <w:webHidden/>
-          </w:rPr>
-          <w:instrText xml:space="preserve"> PAGEREF _Toc30597183 \h </w:instrText>
-        </w:r>
-        <w:r>
-          <w:rPr>
-            <w:noProof/>
-            <w:webHidden/>
-          </w:rPr>
-        </w:r>
-        <w:r>
-          <w:rPr>
-            <w:noProof/>
-            <w:webHidden/>
-          </w:rPr>
-          <w:fldChar w:fldCharType="separate"/>
-        </w:r>
-        <w:r>
-          <w:rPr>
-            <w:noProof/>
-            <w:webHidden/>
-          </w:rPr>
-          <w:t>1</w:t>
-        </w:r>
-        <w:r>
-          <w:rPr>
-            <w:noProof/>
-            <w:webHidden/>
-          </w:rPr>
-          <w:fldChar w:fldCharType="end"/>
-        </w:r>
-      </w:hyperlink>
-    </w:p>
-    <w:p>
-      <w:pPr>
-        <w:pStyle w:val="TOC1"/>
-        <w:rPr>
-          <w:rFonts w:asciiTheme="minorHAnsi" w:eastAsiaTheme="minorEastAsia" w:hAnsiTheme="minorHAnsi" w:cstheme="minorBidi"/>
-          <w:noProof/>
-          <w:szCs w:val="22"/>
-        </w:rPr>
-      </w:pPr>
-      <w:hyperlink w:anchor="_Toc30597184" w:history="1">
-        <w:r>
-          <w:rPr>
-            <w:rStyle w:val="Hyperlink"/>
-            <w:noProof/>
-          </w:rPr>
-          <w:t>REFERENCES CITED</w:t>
-        </w:r>
-        <w:r>
-          <w:rPr>
-            <w:noProof/>
-            <w:webHidden/>
-          </w:rPr>
-          <w:tab/>
-        </w:r>
-        <w:r>
-          <w:rPr>
-            <w:noProof/>
-            <w:webHidden/>
-          </w:rPr>
-          <w:fldChar w:fldCharType="begin"/>
-        </w:r>
-        <w:r>
-          <w:rPr>
-            <w:noProof/>
-            <w:webHidden/>
-          </w:rPr>
-          <w:instrText xml:space="preserve"> PAGEREF _Toc30597184 \h </w:instrText>
-        </w:r>
-        <w:r>
-          <w:rPr>
-            <w:noProof/>
-            <w:webHidden/>
-          </w:rPr>
-        </w:r>
-        <w:r>
-          <w:rPr>
-            <w:noProof/>
-            <w:webHidden/>
-          </w:rPr>
-          <w:fldChar w:fldCharType="separate"/>
-        </w:r>
-        <w:r>
-          <w:rPr>
-            <w:noProof/>
-            <w:webHidden/>
-          </w:rPr>
-          <w:t>1</w:t>
-        </w:r>
-        <w:r>
-          <w:rPr>
-            <w:noProof/>
-            <w:webHidden/>
-          </w:rPr>
-          <w:fldChar w:fldCharType="end"/>
-        </w:r>
-      </w:hyperlink>
-    </w:p>
-    <w:p>
-      <w:pPr>
-        <w:pStyle w:val="TOC1"/>
-        <w:rPr>
-          <w:rFonts w:asciiTheme="minorHAnsi" w:eastAsiaTheme="minorEastAsia" w:hAnsiTheme="minorHAnsi" w:cstheme="minorBidi"/>
-          <w:noProof/>
-          <w:szCs w:val="22"/>
-        </w:rPr>
-      </w:pPr>
-      <w:hyperlink w:anchor="_Toc30597185" w:history="1">
-        <w:r>
-          <w:rPr>
-            <w:rStyle w:val="Hyperlink"/>
-            <w:noProof/>
-          </w:rPr>
-          <w:t>APPENDIX (OR APPENDICES)</w:t>
-        </w:r>
-        <w:r>
-          <w:rPr>
-            <w:noProof/>
-            <w:webHidden/>
-          </w:rPr>
-          <w:tab/>
-        </w:r>
-        <w:r>
-          <w:rPr>
-            <w:noProof/>
-            <w:webHidden/>
-          </w:rPr>
-          <w:fldChar w:fldCharType="begin"/>
-        </w:r>
-        <w:r>
-          <w:rPr>
-            <w:noProof/>
-            <w:webHidden/>
-          </w:rPr>
-          <w:instrText xml:space="preserve"> PAGEREF _Toc30597185 \h </w:instrText>
-        </w:r>
-        <w:r>
-          <w:rPr>
-            <w:noProof/>
-            <w:webHidden/>
-          </w:rPr>
-        </w:r>
-        <w:r>
-          <w:rPr>
-            <w:noProof/>
-            <w:webHidden/>
-          </w:rPr>
-          <w:fldChar w:fldCharType="separate"/>
-        </w:r>
-        <w:r>
-          <w:rPr>
-            <w:noProof/>
-            <w:webHidden/>
-          </w:rPr>
-          <w:t>1</w:t>
-        </w:r>
-        <w:r>
-          <w:rPr>
-            <w:noProof/>
-            <w:webHidden/>
-          </w:rPr>
-          <w:fldChar w:fldCharType="end"/>
-        </w:r>
-      </w:hyperlink>
-    </w:p>
-    <w:p>
-      <w:pPr>
-        <w:pStyle w:val="TOC2"/>
-        <w:rPr>
-          <w:rFonts w:asciiTheme="minorHAnsi" w:eastAsiaTheme="minorEastAsia" w:hAnsiTheme="minorHAnsi" w:cstheme="minorBidi"/>
-          <w:caps w:val="0"/>
-          <w:noProof/>
-          <w:szCs w:val="22"/>
-        </w:rPr>
-      </w:pPr>
-      <w:hyperlink w:anchor="_Toc30597186" w:history="1">
-        <w:r>
-          <w:rPr>
-            <w:rStyle w:val="Hyperlink"/>
-            <w:noProof/>
-          </w:rPr>
-          <w:t>TOOLKIT</w:t>
-        </w:r>
-        <w:r>
-          <w:rPr>
-            <w:noProof/>
-            <w:webHidden/>
-          </w:rPr>
-          <w:tab/>
-        </w:r>
-        <w:r>
-          <w:rPr>
-            <w:noProof/>
-            <w:webHidden/>
-          </w:rPr>
-          <w:fldChar w:fldCharType="begin"/>
-        </w:r>
-        <w:r>
-          <w:rPr>
-            <w:noProof/>
-            <w:webHidden/>
-          </w:rPr>
-          <w:instrText xml:space="preserve"> PAGEREF _Toc30597186 \h </w:instrText>
-        </w:r>
-        <w:r>
-          <w:rPr>
-            <w:noProof/>
-            <w:webHidden/>
-          </w:rPr>
-        </w:r>
-        <w:r>
-          <w:rPr>
-            <w:noProof/>
-            <w:webHidden/>
-          </w:rPr>
-          <w:fldChar w:fldCharType="separate"/>
-        </w:r>
-        <w:r>
-          <w:rPr>
-            <w:noProof/>
-            <w:webHidden/>
-          </w:rPr>
-          <w:t>2</w:t>
-        </w:r>
-        <w:r>
-          <w:rPr>
-            <w:noProof/>
-            <w:webHidden/>
-          </w:rPr>
-          <w:fldChar w:fldCharType="end"/>
-        </w:r>
-      </w:hyperlink>
-    </w:p>
-    <w:p>
-      <w:pPr>
-        <w:pStyle w:val="TOC2"/>
-        <w:rPr>
-          <w:rFonts w:asciiTheme="minorHAnsi" w:eastAsiaTheme="minorEastAsia" w:hAnsiTheme="minorHAnsi" w:cstheme="minorBidi"/>
-          <w:caps w:val="0"/>
-          <w:noProof/>
-          <w:szCs w:val="22"/>
-        </w:rPr>
-      </w:pPr>
-      <w:hyperlink w:anchor="_Toc30597187" w:history="1">
-        <w:r>
-          <w:rPr>
-            <w:rStyle w:val="Hyperlink"/>
-            <w:noProof/>
-          </w:rPr>
-          <w:t>LAYOUT REQUIREMENTS (FORMATTING AND STYLES)</w:t>
-        </w:r>
-        <w:r>
-          <w:rPr>
-            <w:noProof/>
-            <w:webHidden/>
-          </w:rPr>
-          <w:tab/>
-        </w:r>
-        <w:r>
-          <w:rPr>
-            <w:noProof/>
-            <w:webHidden/>
-          </w:rPr>
-          <w:fldChar w:fldCharType="begin"/>
-        </w:r>
-        <w:r>
-          <w:rPr>
-            <w:noProof/>
-            <w:webHidden/>
-          </w:rPr>
-          <w:instrText xml:space="preserve"> PAGEREF _Toc30597187 \h </w:instrText>
-        </w:r>
-        <w:r>
-          <w:rPr>
-            <w:noProof/>
-            <w:webHidden/>
-          </w:rPr>
-        </w:r>
-        <w:r>
-          <w:rPr>
-            <w:noProof/>
-            <w:webHidden/>
-          </w:rPr>
-          <w:fldChar w:fldCharType="separate"/>
-        </w:r>
-        <w:r>
-          <w:rPr>
-            <w:noProof/>
-            <w:webHidden/>
-          </w:rPr>
-          <w:t>2</w:t>
-        </w:r>
-        <w:r>
-          <w:rPr>
-            <w:noProof/>
-            <w:webHidden/>
-          </w:rPr>
-          <w:fldChar w:fldCharType="end"/>
-        </w:r>
-      </w:hyperlink>
-    </w:p>
-    <w:p>
-      <w:pPr>
-        <w:pStyle w:val="TOC1"/>
-        <w:rPr>
-          <w:rFonts w:asciiTheme="minorHAnsi" w:eastAsiaTheme="minorEastAsia" w:hAnsiTheme="minorHAnsi" w:cstheme="minorBidi"/>
-          <w:noProof/>
-          <w:szCs w:val="22"/>
-        </w:rPr>
-      </w:pPr>
-      <w:hyperlink w:anchor="_Toc30597188" w:history="1">
-        <w:r>
-          <w:rPr>
-            <w:rStyle w:val="Hyperlink"/>
-            <w:noProof/>
-          </w:rPr>
-          <w:t>HEADING 1: ARIAL, SIZE 12, BOLD, CENTERED, ALL CAPS,  PARAGRAPH SPACING 18 PT (0.25 IN, 0.63 CM) BEFORE AND 6 PT (0.08 IN, 0.21 CM) AFTER</w:t>
-        </w:r>
-        <w:r>
-          <w:rPr>
-            <w:noProof/>
-            <w:webHidden/>
-          </w:rPr>
-          <w:tab/>
-        </w:r>
-        <w:r>
-          <w:rPr>
-            <w:noProof/>
-            <w:webHidden/>
-          </w:rPr>
-          <w:fldChar w:fldCharType="begin"/>
-        </w:r>
-        <w:r>
-          <w:rPr>
-            <w:noProof/>
-            <w:webHidden/>
-          </w:rPr>
-          <w:instrText xml:space="preserve"> PAGEREF _Toc30597188 \h </w:instrText>
-        </w:r>
-        <w:r>
-          <w:rPr>
-            <w:noProof/>
-            <w:webHidden/>
-          </w:rPr>
-        </w:r>
-        <w:r>
-          <w:rPr>
-            <w:noProof/>
-            <w:webHidden/>
-          </w:rPr>
-          <w:fldChar w:fldCharType="separate"/>
-        </w:r>
-        <w:r>
-          <w:rPr>
-            <w:noProof/>
-            <w:webHidden/>
-          </w:rPr>
-          <w:t>2</w:t>
-        </w:r>
-        <w:r>
-          <w:rPr>
-            <w:noProof/>
-            <w:webHidden/>
-          </w:rPr>
-          <w:fldChar w:fldCharType="end"/>
-        </w:r>
-      </w:hyperlink>
-    </w:p>
-    <w:p>
-      <w:pPr>
-        <w:pStyle w:val="TOC2"/>
-        <w:rPr>
-          <w:rFonts w:asciiTheme="minorHAnsi" w:eastAsiaTheme="minorEastAsia" w:hAnsiTheme="minorHAnsi" w:cstheme="minorBidi"/>
-          <w:caps w:val="0"/>
-          <w:noProof/>
-          <w:szCs w:val="22"/>
-        </w:rPr>
-      </w:pPr>
-      <w:hyperlink w:anchor="_Toc30597189" w:history="1">
-        <w:r>
-          <w:rPr>
-            <w:rStyle w:val="Hyperlink"/>
-            <w:noProof/>
-          </w:rPr>
-          <w:t>HEADING 2: ARIAL, SIZE 12, BOLD, LEFT ALIGNED, ALL CAPS, PARAGRAPH SPACING 12 PT (0.17 IN, 0.42 CM) BEFORE AND 6 PT (0.08 IN, 0.21 CM) AFTER</w:t>
-        </w:r>
-        <w:r>
-          <w:rPr>
-            <w:noProof/>
-            <w:webHidden/>
-          </w:rPr>
-          <w:tab/>
-        </w:r>
-        <w:r>
-          <w:rPr>
-            <w:noProof/>
-            <w:webHidden/>
-          </w:rPr>
-          <w:fldChar w:fldCharType="begin"/>
-        </w:r>
-        <w:r>
-          <w:rPr>
-            <w:noProof/>
-            <w:webHidden/>
-          </w:rPr>
-          <w:instrText xml:space="preserve"> PAGEREF _Toc30597189 \h </w:instrText>
-        </w:r>
-        <w:r>
-          <w:rPr>
-            <w:noProof/>
-            <w:webHidden/>
-          </w:rPr>
-        </w:r>
-        <w:r>
-          <w:rPr>
-            <w:noProof/>
-            <w:webHidden/>
-          </w:rPr>
-          <w:fldChar w:fldCharType="separate"/>
-        </w:r>
-        <w:r>
-          <w:rPr>
-            <w:noProof/>
-            <w:webHidden/>
-          </w:rPr>
-          <w:t>2</w:t>
-        </w:r>
-        <w:r>
-          <w:rPr>
-            <w:noProof/>
-            <w:webHidden/>
-          </w:rPr>
-          <w:fldChar w:fldCharType="end"/>
-        </w:r>
-      </w:hyperlink>
-    </w:p>
-    <w:p>
-      <w:pPr>
-        <w:pStyle w:val="TOC3"/>
-        <w:tabs>
-          <w:tab w:val="right" w:leader="dot" w:pos="9350"/>
-        </w:tabs>
-        <w:rPr>
-          <w:rFonts w:asciiTheme="minorHAnsi" w:eastAsiaTheme="minorEastAsia" w:hAnsiTheme="minorHAnsi" w:cstheme="minorBidi"/>
-          <w:noProof/>
-        </w:rPr>
-      </w:pPr>
-      <w:hyperlink w:anchor="_Toc30597190" w:history="1">
-        <w:r>
-          <w:rPr>
-            <w:rStyle w:val="Hyperlink"/>
-            <w:noProof/>
-            <w:lang w:val="en-CA"/>
-          </w:rPr>
-          <w:t>Heading 3: Arial, size 12, bold, left-aligned, paragraph spacing 12 pt (0.17 in, 0.42 cm) before and 6 pt (0.08 in, 0.21 cm) after</w:t>
-        </w:r>
-        <w:r>
-          <w:rPr>
-            <w:noProof/>
-            <w:webHidden/>
-          </w:rPr>
-          <w:tab/>
-        </w:r>
-        <w:r>
-          <w:rPr>
-            <w:noProof/>
-            <w:webHidden/>
-          </w:rPr>
-          <w:fldChar w:fldCharType="begin"/>
-        </w:r>
-        <w:r>
-          <w:rPr>
-            <w:noProof/>
-            <w:webHidden/>
-          </w:rPr>
-          <w:instrText xml:space="preserve"> PAGEREF _Toc30597190 \h </w:instrText>
-        </w:r>
-        <w:r>
-          <w:rPr>
-            <w:noProof/>
-            <w:webHidden/>
-          </w:rPr>
-        </w:r>
-        <w:r>
-          <w:rPr>
-            <w:noProof/>
-            <w:webHidden/>
-          </w:rPr>
-          <w:fldChar w:fldCharType="separate"/>
-        </w:r>
-        <w:r>
-          <w:rPr>
-            <w:noProof/>
-            <w:webHidden/>
-          </w:rPr>
-          <w:t>2</w:t>
-        </w:r>
-        <w:r>
-          <w:rPr>
-            <w:noProof/>
-            <w:webHidden/>
-          </w:rPr>
-          <w:fldChar w:fldCharType="end"/>
-        </w:r>
-      </w:hyperlink>
-    </w:p>
-    <w:p>
-      <w:pPr>
-        <w:pStyle w:val="TOC1"/>
-        <w:rPr>
-          <w:sz w:val="6"/>
-          <w:szCs w:val="6"/>
-        </w:rPr>
-      </w:pPr>
-      <w:r>
-        <w:rPr>
-          <w:rFonts w:cs="Arial"/>
-        </w:rPr>
-        <w:fldChar w:fldCharType="end"/>
-      </w:r>
-      <w:r>
-        <w:br w:type="page"/>
-      </w:r>
-    </w:p>
-    <w:p>
-      <w:pPr>
-        <w:pStyle w:val="Heading1"/>
-      </w:pPr>
-      <w:bookmarkStart w:id="1" w:name="_Toc30597181"/>
-      <w:r>
-        <w:lastRenderedPageBreak/>
-        <w:t>ABSTRACT</w:t>
-      </w:r>
       <w:bookmarkEnd w:id="1"/>
     </w:p>
     <w:p>
       <w:pPr>
         <w:pStyle w:val="BodyText"/>
-        <w:rPr>
-          <w:lang w:val="en-CA"/>
-        </w:rPr>
-      </w:pPr>
-      <w:r>
-        <w:rPr>
-          <w:lang w:val="en-CA"/>
-        </w:rPr>
-        <w:t>MANDATORY</w:t>
+      </w:pPr>
+      <w:r>
+        <w:t>Introduction is not ma</w:t>
+      </w:r>
+      <w:r>
+        <w:t xml:space="preserve">ndatory, but when available, </w:t>
+      </w:r>
+      <w:r>
+        <w:t>it begins on page 1</w:t>
       </w:r>
     </w:p>
     <w:p>
       <w:pPr>
-        <w:pStyle w:val="BodyText"/>
-        <w:rPr>
-          <w:szCs w:val="22"/>
-          <w:lang w:val="en-CA"/>
-        </w:rPr>
-      </w:pPr>
-      <w:r>
-        <w:t xml:space="preserve">The Abstract </w:t>
-      </w:r>
-      <w:r>
-        <w:t>is</w:t>
-      </w:r>
-      <w:r>
-        <w:t xml:space="preserve"> mandatory.  </w:t>
-      </w:r>
-      <w:r>
-        <w:rPr>
-          <w:lang w:val="en-CA"/>
-        </w:rPr>
-        <w:t xml:space="preserve">This section will be posted in HTML format on the CSAS website followed by the link to the full </w:t>
-      </w:r>
-      <w:r>
-        <w:rPr>
-          <w:lang w:val="en-CA"/>
-        </w:rPr>
-        <w:t>PDF version of the publication.</w:t>
-      </w:r>
-    </w:p>
-    <w:p>
-      <w:pPr>
-        <w:pStyle w:val="BodyText"/>
-        <w:rPr>
-          <w:b/>
-          <w:lang w:val="en-CA"/>
-        </w:rPr>
-      </w:pPr>
-      <w:r>
-        <w:rPr>
-          <w:b/>
-          <w:lang w:val="en-CA"/>
-        </w:rPr>
-        <w:t>The Abstract must not be more th</w:t>
-      </w:r>
-      <w:r>
-        <w:rPr>
-          <w:b/>
-          <w:lang w:val="en-CA"/>
-        </w:rPr>
-        <w:t>an ½ a page (roughly 400 words)</w:t>
-      </w:r>
-    </w:p>
-    <w:p>
-      <w:pPr>
-        <w:pStyle w:val="BodyText"/>
-        <w:rPr>
-          <w:lang w:val="en-CA"/>
-        </w:rPr>
-      </w:pPr>
-    </w:p>
-    <w:p>
-      <w:pPr>
-        <w:rPr>
-          <w:szCs w:val="22"/>
-          <w:lang w:val="en-CA"/>
-        </w:rPr>
-        <w:sectPr>
-          <w:headerReference w:type="default" r:id="rId8"/>
-          <w:footerReference w:type="default" r:id="rId9"/>
-          <w:pgSz w:w="12240" w:h="15840"/>
-          <w:pgMar w:top="1440" w:right="1440" w:bottom="1440" w:left="1440" w:header="720" w:footer="619" w:gutter="0"/>
-          <w:pgNumType w:fmt="lowerRoman" w:start="3"/>
-          <w:cols w:space="720"/>
-        </w:sectPr>
-      </w:pPr>
-    </w:p>
-    <w:p>
-      <w:pPr>
         <w:pStyle w:val="Heading1"/>
       </w:pPr>
-      <w:bookmarkStart w:id="2" w:name="_Toc511737216"/>
-      <w:bookmarkStart w:id="3" w:name="_Toc30597182"/>
-      <w:r>
-        <w:lastRenderedPageBreak/>
-        <w:t>INTRODUCTION</w:t>
-      </w:r>
-      <w:bookmarkEnd w:id="2"/>
+      <w:bookmarkStart w:id="3" w:name="_Toc30597183"/>
+      <w:r>
+        <w:t>Other headings as appropriate</w:t>
+      </w:r>
       <w:bookmarkEnd w:id="3"/>
     </w:p>
     <w:p>
       <w:pPr>
         <w:pStyle w:val="BodyText"/>
-      </w:pPr>
-      <w:r>
-        <w:t>Introduction is not ma</w:t>
-      </w:r>
-      <w:r>
-        <w:t xml:space="preserve">ndatory, but when available, </w:t>
-      </w:r>
-      <w:r>
-        <w:t>it begins on page 1</w:t>
+        <w:rPr>
+          <w:b/>
+          <w:caps/>
+          <w:lang w:val="en"/>
+        </w:rPr>
+      </w:pPr>
+      <w:r>
+        <w:rPr>
+          <w:bCs/>
+          <w:lang w:val="en"/>
+        </w:rPr>
+        <w:t xml:space="preserve">Research Documents </w:t>
+      </w:r>
+      <w:r>
+        <w:rPr>
+          <w:lang w:val="en"/>
+        </w:rPr>
+        <w:t>explain technical information and data to support the advice. Other headings may include: Methods, Results &amp; Discussion. These headings are optional and context dependent.</w:t>
       </w:r>
     </w:p>
     <w:p>
       <w:pPr>
         <w:pStyle w:val="Heading1"/>
       </w:pPr>
-      <w:bookmarkStart w:id="4" w:name="_Toc30597183"/>
-      <w:r>
-        <w:t>Other headings as appropriate</w:t>
+      <w:bookmarkStart w:id="4" w:name="_Toc30597184"/>
+      <w:r>
+        <w:t>REFERENCES CITED</w:t>
       </w:r>
       <w:bookmarkEnd w:id="4"/>
     </w:p>
@@ -880,39 +77,6 @@
       <w:pPr>
         <w:pStyle w:val="BodyText"/>
         <w:rPr>
-          <w:b/>
-          <w:caps/>
-          <w:lang w:val="en"/>
-        </w:rPr>
-      </w:pPr>
-      <w:r>
-        <w:rPr>
-          <w:bCs/>
-          <w:lang w:val="en"/>
-        </w:rPr>
-        <w:t xml:space="preserve">Research Documents </w:t>
-      </w:r>
-      <w:r>
-        <w:rPr>
-          <w:lang w:val="en"/>
-        </w:rPr>
-        <w:t>explain technical information and data to support the advice. Other headings may include: Methods, Results &amp; Discussion. These headings are optional and context dependent.</w:t>
-      </w:r>
-    </w:p>
-    <w:p>
-      <w:pPr>
-        <w:pStyle w:val="Heading1"/>
-      </w:pPr>
-      <w:bookmarkStart w:id="5" w:name="_Toc30597184"/>
-      <w:r>
-        <w:t>REFERENCES CITED</w:t>
-      </w:r>
-      <w:bookmarkEnd w:id="5"/>
-    </w:p>
-    <w:p>
-      <w:pPr>
-        <w:pStyle w:val="BodyText"/>
-        <w:rPr>
           <w:rStyle w:val="Hyperlink"/>
         </w:rPr>
       </w:pPr>
@@ -969,9 +133,11 @@
         </w:rPr>
         <w:t>Style “c</w:t>
       </w:r>
+      <w:proofErr w:type="spellStart"/>
       <w:r>
         <w:t>itation</w:t>
       </w:r>
+      <w:proofErr w:type="spellEnd"/>
       <w:r>
         <w:t>”</w:t>
       </w:r>
@@ -980,7 +146,7 @@
       <w:pPr>
         <w:pStyle w:val="Heading1"/>
       </w:pPr>
-      <w:bookmarkStart w:id="6" w:name="_Toc30597185"/>
+      <w:bookmarkStart w:id="5" w:name="_Toc30597185"/>
       <w:r>
         <w:rPr>
           <w:caps w:val="0"/>
@@ -993,7 +159,7 @@
         </w:rPr>
         <w:t>X (OR APPENDICES)</w:t>
       </w:r>
-      <w:bookmarkEnd w:id="6"/>
+      <w:bookmarkEnd w:id="5"/>
     </w:p>
     <w:p>
       <w:pPr>
@@ -1027,13 +193,13 @@
       <w:pPr>
         <w:pStyle w:val="Heading2"/>
       </w:pPr>
-      <w:bookmarkStart w:id="7" w:name="_Toc30597186"/>
-      <w:bookmarkStart w:id="8" w:name="_Toc436317658"/>
+      <w:bookmarkStart w:id="6" w:name="_Toc30597186"/>
+      <w:bookmarkStart w:id="7" w:name="_Toc436317658"/>
       <w:r>
         <w:lastRenderedPageBreak/>
         <w:t>TOOLKIT</w:t>
       </w:r>
-      <w:bookmarkEnd w:id="7"/>
+      <w:bookmarkEnd w:id="6"/>
     </w:p>
     <w:p>
       <w:pPr>
@@ -1047,7 +213,7 @@
         </w:rPr>
         <w:t xml:space="preserve">Further instructions on formatting can be found in the </w:t>
       </w:r>
-      <w:hyperlink r:id="rId10" w:history="1">
+      <w:hyperlink r:id="rId8" w:history="1">
         <w:r>
           <w:rPr>
             <w:rStyle w:val="Hyperlink"/>
@@ -1067,7 +233,7 @@
       <w:pPr>
         <w:pStyle w:val="Heading2"/>
       </w:pPr>
-      <w:bookmarkStart w:id="9" w:name="_Toc30597187"/>
+      <w:bookmarkStart w:id="8" w:name="_Toc30597187"/>
       <w:r>
         <w:t>L</w:t>
       </w:r>
@@ -1089,15 +255,15 @@
         </w:rPr>
         <w:t>ING AND STYLES)</w:t>
       </w:r>
+      <w:bookmarkEnd w:id="7"/>
       <w:bookmarkEnd w:id="8"/>
-      <w:bookmarkEnd w:id="9"/>
     </w:p>
     <w:p>
       <w:pPr>
         <w:pStyle w:val="Heading1"/>
       </w:pPr>
-      <w:bookmarkStart w:id="10" w:name="_Toc436813134"/>
-      <w:bookmarkStart w:id="11" w:name="_Toc30597188"/>
+      <w:bookmarkStart w:id="9" w:name="_Toc436813134"/>
+      <w:bookmarkStart w:id="10" w:name="_Toc30597188"/>
       <w:r>
         <w:t>HEADING 1: A</w:t>
       </w:r>
@@ -1131,15 +297,15 @@
       <w:r>
         <w:t xml:space="preserve"> AFTER</w:t>
       </w:r>
+      <w:bookmarkEnd w:id="9"/>
       <w:bookmarkEnd w:id="10"/>
-      <w:bookmarkEnd w:id="11"/>
     </w:p>
     <w:p>
       <w:pPr>
         <w:pStyle w:val="Heading2"/>
       </w:pPr>
-      <w:bookmarkStart w:id="12" w:name="_Toc436813135"/>
-      <w:bookmarkStart w:id="13" w:name="_Toc30597189"/>
+      <w:bookmarkStart w:id="11" w:name="_Toc436813135"/>
+      <w:bookmarkStart w:id="12" w:name="_Toc30597189"/>
       <w:r>
         <w:rPr>
           <w:caps w:val="0"/>
@@ -1206,8 +372,8 @@
         </w:rPr>
         <w:t xml:space="preserve"> AFTER</w:t>
       </w:r>
+      <w:bookmarkEnd w:id="11"/>
       <w:bookmarkEnd w:id="12"/>
-      <w:bookmarkEnd w:id="13"/>
     </w:p>
     <w:p>
       <w:pPr>
@@ -1216,8 +382,8 @@
           <w:lang w:val="en-CA"/>
         </w:rPr>
       </w:pPr>
-      <w:bookmarkStart w:id="14" w:name="_Toc436813136"/>
-      <w:bookmarkStart w:id="15" w:name="_Toc30597190"/>
+      <w:bookmarkStart w:id="13" w:name="_Toc436813136"/>
+      <w:bookmarkStart w:id="14" w:name="_Toc30597190"/>
       <w:r>
         <w:rPr>
           <w:lang w:val="en-CA"/>
@@ -1252,7 +418,21 @@
         <w:rPr>
           <w:lang w:val="en-CA"/>
         </w:rPr>
-        <w:t>12 pt (0.17 in, 0.42 cm)</w:t>
+        <w:t>12 </w:t>
+      </w:r>
+      <w:proofErr w:type="spellStart"/>
+      <w:r>
+        <w:rPr>
+          <w:lang w:val="en-CA"/>
+        </w:rPr>
+        <w:t>pt</w:t>
+      </w:r>
+      <w:proofErr w:type="spellEnd"/>
+      <w:r>
+        <w:rPr>
+          <w:lang w:val="en-CA"/>
+        </w:rPr>
+        <w:t xml:space="preserve"> (0.17 in, 0.42 cm)</w:t>
       </w:r>
       <w:r>
         <w:rPr>
@@ -1264,7 +444,21 @@
         <w:rPr>
           <w:lang w:val="en-CA"/>
         </w:rPr>
-        <w:t>6 pt (0.08 in, 0.21 cm)</w:t>
+        <w:t>6 </w:t>
+      </w:r>
+      <w:proofErr w:type="spellStart"/>
+      <w:r>
+        <w:rPr>
+          <w:lang w:val="en-CA"/>
+        </w:rPr>
+        <w:t>pt</w:t>
+      </w:r>
+      <w:proofErr w:type="spellEnd"/>
+      <w:r>
+        <w:rPr>
+          <w:lang w:val="en-CA"/>
+        </w:rPr>
+        <w:t xml:space="preserve"> (0.08 in, 0.21 cm)</w:t>
       </w:r>
       <w:r>
         <w:rPr>
@@ -1272,8 +466,8 @@
         </w:rPr>
         <w:t xml:space="preserve"> after</w:t>
       </w:r>
+      <w:bookmarkEnd w:id="13"/>
       <w:bookmarkEnd w:id="14"/>
-      <w:bookmarkEnd w:id="15"/>
     </w:p>
     <w:p>
       <w:pPr>
@@ -1340,7 +534,21 @@
         <w:rPr>
           <w:lang w:val="en-CA"/>
         </w:rPr>
-        <w:t>18 pt (0.25 in, 0.63 cm)</w:t>
+        <w:t>18 </w:t>
+      </w:r>
+      <w:proofErr w:type="spellStart"/>
+      <w:r>
+        <w:rPr>
+          <w:lang w:val="en-CA"/>
+        </w:rPr>
+        <w:t>pt</w:t>
+      </w:r>
+      <w:proofErr w:type="spellEnd"/>
+      <w:r>
+        <w:rPr>
+          <w:lang w:val="en-CA"/>
+        </w:rPr>
+        <w:t xml:space="preserve"> (0.25 in, 0.63 cm)</w:t>
       </w:r>
       <w:r>
         <w:t xml:space="preserve">, </w:t>
@@ -1355,7 +563,21 @@
         <w:rPr>
           <w:lang w:val="en-CA"/>
         </w:rPr>
-        <w:t>6 pt (0.08 in, 0.21 cm)</w:t>
+        <w:t>6 </w:t>
+      </w:r>
+      <w:proofErr w:type="spellStart"/>
+      <w:r>
+        <w:rPr>
+          <w:lang w:val="en-CA"/>
+        </w:rPr>
+        <w:t>pt</w:t>
+      </w:r>
+      <w:proofErr w:type="spellEnd"/>
+      <w:r>
+        <w:rPr>
+          <w:lang w:val="en-CA"/>
+        </w:rPr>
+        <w:t xml:space="preserve"> (0.08 in, 0.21 cm)</w:t>
       </w:r>
       <w:r>
         <w:rPr>
@@ -1384,9 +606,27 @@
       <w:pPr>
         <w:pStyle w:val="Heading3withnumbers"/>
       </w:pPr>
-      <w:r>
-        <w:t>Heading 3 with numbers</w:t>
-      </w:r>
+      <w:proofErr w:type="spellStart"/>
+      <w:r>
+        <w:t>Heading</w:t>
+      </w:r>
+      <w:proofErr w:type="spellEnd"/>
+      <w:r>
+        <w:t xml:space="preserve"> 3 </w:t>
+      </w:r>
+      <w:proofErr w:type="spellStart"/>
+      <w:r>
+        <w:t>with</w:t>
+      </w:r>
+      <w:proofErr w:type="spellEnd"/>
+      <w:r>
+        <w:t xml:space="preserve"> </w:t>
+      </w:r>
+      <w:proofErr w:type="spellStart"/>
+      <w:r>
+        <w:t>numbers</w:t>
+      </w:r>
+      <w:proofErr w:type="spellEnd"/>
     </w:p>
     <w:p>
       <w:pPr>
@@ -1433,7 +673,21 @@
         <w:rPr>
           <w:lang w:val="en-CA"/>
         </w:rPr>
-        <w:t>6 pt (0.08 in, 0.21 cm)</w:t>
+        <w:t>6 </w:t>
+      </w:r>
+      <w:proofErr w:type="spellStart"/>
+      <w:r>
+        <w:rPr>
+          <w:lang w:val="en-CA"/>
+        </w:rPr>
+        <w:t>pt</w:t>
+      </w:r>
+      <w:proofErr w:type="spellEnd"/>
+      <w:r>
+        <w:rPr>
+          <w:lang w:val="en-CA"/>
+        </w:rPr>
+        <w:t xml:space="preserve"> (0.08 in, 0.21 cm)</w:t>
       </w:r>
       <w:r>
         <w:rPr>
@@ -1463,19 +717,40 @@
         <w:t xml:space="preserve">: Arial, size 11, left-aligned, </w:t>
       </w:r>
       <w:r>
-        <w:t xml:space="preserve">hanging indentation 18 pt (0.25 in, 0.63 cm), </w:t>
+        <w:t>hanging indentation 18 </w:t>
+      </w:r>
+      <w:proofErr w:type="spellStart"/>
+      <w:r>
+        <w:t>pt</w:t>
+      </w:r>
+      <w:proofErr w:type="spellEnd"/>
+      <w:r>
+        <w:t xml:space="preserve"> (0.25 in, 0.63 cm), </w:t>
       </w:r>
       <w:r>
         <w:t>paragraph spacing 0</w:t>
       </w:r>
       <w:r>
-        <w:t> pt</w:t>
-      </w:r>
+        <w:t> </w:t>
+      </w:r>
+      <w:proofErr w:type="spellStart"/>
+      <w:r>
+        <w:t>pt</w:t>
+      </w:r>
+      <w:proofErr w:type="spellEnd"/>
       <w:r>
         <w:t xml:space="preserve"> before and </w:t>
       </w:r>
       <w:r>
-        <w:t>6 pt (0.08 in, 0.21 cm)</w:t>
+        <w:t>6 </w:t>
+      </w:r>
+      <w:proofErr w:type="spellStart"/>
+      <w:r>
+        <w:t>pt</w:t>
+      </w:r>
+      <w:proofErr w:type="spellEnd"/>
+      <w:r>
+        <w:t xml:space="preserve"> (0.08 in, 0.21 cm)</w:t>
       </w:r>
       <w:r>
         <w:t xml:space="preserve"> after</w:t>
@@ -1502,7 +777,21 @@
         <w:rPr>
           <w:lang w:val="en-CA"/>
         </w:rPr>
-        <w:t> pt (0.25 in</w:t>
+        <w:t> </w:t>
+      </w:r>
+      <w:proofErr w:type="spellStart"/>
+      <w:r>
+        <w:rPr>
+          <w:lang w:val="en-CA"/>
+        </w:rPr>
+        <w:t>pt</w:t>
+      </w:r>
+      <w:proofErr w:type="spellEnd"/>
+      <w:r>
+        <w:rPr>
+          <w:lang w:val="en-CA"/>
+        </w:rPr>
+        <w:t xml:space="preserve"> (0.25 in</w:t>
       </w:r>
       <w:r>
         <w:rPr>
@@ -1517,7 +806,31 @@
         <w:t xml:space="preserve">3 cm), </w:t>
       </w:r>
       <w:r>
-        <w:t>hanging indentation 18 pt (0.25 in, 0.63 cm), paragraph spacing 0 pt before and 6 pt (0.08 in, 0.21 cm) after</w:t>
+        <w:t>hanging indentation 18 </w:t>
+      </w:r>
+      <w:proofErr w:type="spellStart"/>
+      <w:r>
+        <w:t>pt</w:t>
+      </w:r>
+      <w:proofErr w:type="spellEnd"/>
+      <w:r>
+        <w:t xml:space="preserve"> (0.25 in, 0.63 cm), paragraph spacing 0 </w:t>
+      </w:r>
+      <w:proofErr w:type="spellStart"/>
+      <w:r>
+        <w:t>pt</w:t>
+      </w:r>
+      <w:proofErr w:type="spellEnd"/>
+      <w:r>
+        <w:t xml:space="preserve"> before and 6 </w:t>
+      </w:r>
+      <w:proofErr w:type="spellStart"/>
+      <w:r>
+        <w:t>pt</w:t>
+      </w:r>
+      <w:proofErr w:type="spellEnd"/>
+      <w:r>
+        <w:t xml:space="preserve"> (0.08 in, 0.21 cm) after</w:t>
       </w:r>
     </w:p>
     <w:p>
@@ -1550,19 +863,40 @@
         <w:t xml:space="preserve"> </w:t>
       </w:r>
       <w:r>
-        <w:t>hanging indentation 18 pt (0.25 in, 0.63 cm), paragraph spacing</w:t>
+        <w:t>hanging indentation 18 </w:t>
+      </w:r>
+      <w:proofErr w:type="spellStart"/>
+      <w:r>
+        <w:t>pt</w:t>
+      </w:r>
+      <w:proofErr w:type="spellEnd"/>
+      <w:r>
+        <w:t xml:space="preserve"> (0.25 in, 0.63 cm), paragraph spacing</w:t>
       </w:r>
       <w:r>
         <w:t xml:space="preserve"> 0</w:t>
       </w:r>
       <w:r>
-        <w:t> pt</w:t>
-      </w:r>
+        <w:t> </w:t>
+      </w:r>
+      <w:proofErr w:type="spellStart"/>
+      <w:r>
+        <w:t>pt</w:t>
+      </w:r>
+      <w:proofErr w:type="spellEnd"/>
       <w:r>
         <w:t xml:space="preserve"> before and </w:t>
       </w:r>
       <w:r>
-        <w:t>6 pt (0.08 in, 0.21 cm)</w:t>
+        <w:t>6 </w:t>
+      </w:r>
+      <w:proofErr w:type="spellStart"/>
+      <w:r>
+        <w:t>pt</w:t>
+      </w:r>
+      <w:proofErr w:type="spellEnd"/>
+      <w:r>
+        <w:t xml:space="preserve"> (0.08 in, 0.21 cm)</w:t>
       </w:r>
       <w:r>
         <w:t xml:space="preserve"> after</w:t>
@@ -1592,7 +926,23 @@
         <w:t>left-aligned,</w:t>
       </w:r>
       <w:r>
-        <w:t xml:space="preserve"> left indentation 18 pt (0.25 in, 0.63 cm), hanging indentation 18 pt (0.25 in, 0.63 cm), numbering style: a, b, c,</w:t>
+        <w:t xml:space="preserve"> left indentation 18 </w:t>
+      </w:r>
+      <w:proofErr w:type="spellStart"/>
+      <w:r>
+        <w:t>pt</w:t>
+      </w:r>
+      <w:proofErr w:type="spellEnd"/>
+      <w:r>
+        <w:t xml:space="preserve"> (0.25 in, 0.63 cm), hanging indentation 18 </w:t>
+      </w:r>
+      <w:proofErr w:type="spellStart"/>
+      <w:r>
+        <w:t>pt</w:t>
+      </w:r>
+      <w:proofErr w:type="spellEnd"/>
+      <w:r>
+        <w:t xml:space="preserve"> (0.25 in, 0.63 cm), numbering style: a, b, c,</w:t>
       </w:r>
       <w:r>
         <w:t xml:space="preserve"> paragraph spacing</w:t>
@@ -1604,13 +954,26 @@
         <w:t>0</w:t>
       </w:r>
       <w:r>
-        <w:t> pt</w:t>
-      </w:r>
+        <w:t> </w:t>
+      </w:r>
+      <w:proofErr w:type="spellStart"/>
+      <w:r>
+        <w:t>pt</w:t>
+      </w:r>
+      <w:proofErr w:type="spellEnd"/>
       <w:r>
         <w:t xml:space="preserve"> before and </w:t>
       </w:r>
       <w:r>
-        <w:t>6 pt (0.08 in, 0.21 cm)</w:t>
+        <w:t>6 </w:t>
+      </w:r>
+      <w:proofErr w:type="spellStart"/>
+      <w:r>
+        <w:t>pt</w:t>
+      </w:r>
+      <w:proofErr w:type="spellEnd"/>
+      <w:r>
+        <w:t xml:space="preserve"> (0.08 in, 0.21 cm)</w:t>
       </w:r>
       <w:r>
         <w:t xml:space="preserve"> after</w:t>
@@ -1640,13 +1003,29 @@
         <w:t xml:space="preserve"> Table: Arial, size 10, italics, left-aligned, paragraph spacing</w:t>
       </w:r>
       <w:r>
-        <w:t xml:space="preserve"> 12 pt (0.17 in, 0.42 cm)</w:t>
+        <w:t xml:space="preserve"> 12 </w:t>
+      </w:r>
+      <w:proofErr w:type="spellStart"/>
+      <w:r>
+        <w:t>pt</w:t>
+      </w:r>
+      <w:proofErr w:type="spellEnd"/>
+      <w:r>
+        <w:t xml:space="preserve"> (0.17 in, 0.42 cm)</w:t>
       </w:r>
       <w:r>
         <w:t xml:space="preserve"> before and </w:t>
       </w:r>
       <w:r>
-        <w:t>6 pt (0.08 in, 0.21 cm)</w:t>
+        <w:t>6 </w:t>
+      </w:r>
+      <w:proofErr w:type="spellStart"/>
+      <w:r>
+        <w:t>pt</w:t>
+      </w:r>
+      <w:proofErr w:type="spellEnd"/>
+      <w:r>
+        <w:t xml:space="preserve"> (0.08 in, 0.21 cm)</w:t>
       </w:r>
       <w:r>
         <w:t xml:space="preserve"> after</w:t>
@@ -1687,13 +1066,29 @@
         <w:t xml:space="preserve"> </w:t>
       </w:r>
       <w:r>
-        <w:t>6 pt (0.08 in, 0.21 cm)</w:t>
+        <w:t>6 </w:t>
+      </w:r>
+      <w:proofErr w:type="spellStart"/>
+      <w:r>
+        <w:t>pt</w:t>
+      </w:r>
+      <w:proofErr w:type="spellEnd"/>
+      <w:r>
+        <w:t xml:space="preserve"> (0.08 in, 0.21 cm)</w:t>
       </w:r>
       <w:r>
         <w:t xml:space="preserve"> before and </w:t>
       </w:r>
       <w:r>
-        <w:t>12 pt (0.17 in, 0.42 cm)</w:t>
+        <w:t>12 </w:t>
+      </w:r>
+      <w:proofErr w:type="spellStart"/>
+      <w:r>
+        <w:t>pt</w:t>
+      </w:r>
+      <w:proofErr w:type="spellEnd"/>
+      <w:r>
+        <w:t xml:space="preserve"> (0.17 in, 0.42 cm)</w:t>
       </w:r>
       <w:r>
         <w:t xml:space="preserve"> after</w:t>
@@ -1718,9 +1113,11 @@
         </w:rPr>
         <w:t>c</w:t>
       </w:r>
+      <w:proofErr w:type="spellStart"/>
       <w:r>
         <w:t>itation</w:t>
       </w:r>
+      <w:proofErr w:type="spellEnd"/>
       <w:r>
         <w:t xml:space="preserve">: Arial, size 11, left aligned, hanging </w:t>
       </w:r>
@@ -1734,8 +1131,13 @@
         <w:t>18</w:t>
       </w:r>
       <w:r>
-        <w:t> pt</w:t>
-      </w:r>
+        <w:t> </w:t>
+      </w:r>
+      <w:proofErr w:type="spellStart"/>
+      <w:r>
+        <w:t>pt</w:t>
+      </w:r>
+      <w:proofErr w:type="spellEnd"/>
       <w:r>
         <w:t xml:space="preserve"> (0</w:t>
       </w:r>
@@ -1764,7 +1166,15 @@
         <w:t xml:space="preserve">aragraph spacing </w:t>
       </w:r>
       <w:r>
-        <w:t>6 pt (0.08 in, 0.21 cm)</w:t>
+        <w:t>6 </w:t>
+      </w:r>
+      <w:proofErr w:type="spellStart"/>
+      <w:r>
+        <w:t>pt</w:t>
+      </w:r>
+      <w:proofErr w:type="spellEnd"/>
+      <w:r>
+        <w:t xml:space="preserve"> (0.08 in, 0.21 cm)</w:t>
       </w:r>
       <w:r>
         <w:t xml:space="preserve"> </w:t>
@@ -1786,14 +1196,27 @@
       <w:pPr>
         <w:pStyle w:val="Blockquote"/>
       </w:pPr>
-      <w:r>
-        <w:t xml:space="preserve">Blockquote: Arial, size 11, left-aligned, indentation </w:t>
+      <w:proofErr w:type="spellStart"/>
+      <w:r>
+        <w:t>Blockquote</w:t>
+      </w:r>
+      <w:proofErr w:type="spellEnd"/>
+      <w:r>
+        <w:t xml:space="preserve">: Arial, size 11, left-aligned, indentation </w:t>
       </w:r>
       <w:r>
         <w:t>36</w:t>
       </w:r>
       <w:r>
-        <w:t> pt (0.</w:t>
+        <w:t> </w:t>
+      </w:r>
+      <w:proofErr w:type="spellStart"/>
+      <w:r>
+        <w:t>pt</w:t>
+      </w:r>
+      <w:proofErr w:type="spellEnd"/>
+      <w:r>
+        <w:t xml:space="preserve"> (0.</w:t>
       </w:r>
       <w:r>
         <w:t>5</w:t>
@@ -1805,7 +1228,15 @@
         <w:t xml:space="preserve"> 1.27</w:t>
       </w:r>
       <w:r>
-        <w:t> cm), paragraph spacing 6 pt (0.08 in, 0.21 cm) before and after</w:t>
+        <w:t> cm), paragraph spacing 6 </w:t>
+      </w:r>
+      <w:proofErr w:type="spellStart"/>
+      <w:r>
+        <w:t>pt</w:t>
+      </w:r>
+      <w:proofErr w:type="spellEnd"/>
+      <w:r>
+        <w:t xml:space="preserve"> (0.08 in, 0.21 cm) before and after</w:t>
       </w:r>
     </w:p>
     <w:p>
@@ -1848,10 +1279,10 @@
                 <w:lang w:val="en-CA"/>
               </w:rPr>
             </w:pPr>
-            <w:bookmarkStart w:id="16" w:name="refs"/>
-            <w:bookmarkStart w:id="17" w:name="ref-edwards2013"/>
+            <w:bookmarkStart w:id="15" w:name="refs"/>
+            <w:bookmarkStart w:id="16" w:name="ref-edwards2013"/>
+            <w:bookmarkEnd w:id="15"/>
             <w:bookmarkEnd w:id="16"/>
-            <w:bookmarkEnd w:id="17"/>
             <w:r>
               <w:rPr>
                 <w:lang w:val="en-CA"/>
@@ -2011,8 +1442,8 @@
       </w:pPr>
     </w:p>
     <w:sectPr>
-      <w:headerReference w:type="even" r:id="rId11"/>
-      <w:footerReference w:type="default" r:id="rId12"/>
+      <w:headerReference w:type="even" r:id="rId9"/>
+      <w:footerReference w:type="default" r:id="rId10"/>
       <w:pgSz w:w="12240" w:h="15840"/>
       <w:pgMar w:top="1440" w:right="1440" w:bottom="1440" w:left="1440" w:header="720" w:footer="619" w:gutter="0"/>
       <w:pgNumType w:start="1"/>
@@ -2052,57 +1483,6 @@
       <w:pBdr>
         <w:top w:val="single" w:sz="4" w:space="1" w:color="auto"/>
       </w:pBdr>
-      <w:tabs>
-        <w:tab w:val="center" w:pos="4680"/>
-        <w:tab w:val="right" w:pos="9360"/>
-      </w:tabs>
-      <w:jc w:val="center"/>
-      <w:rPr>
-        <w:sz w:val="20"/>
-      </w:rPr>
-    </w:pPr>
-    <w:r>
-      <w:rPr>
-        <w:sz w:val="20"/>
-      </w:rPr>
-      <w:fldChar w:fldCharType="begin"/>
-    </w:r>
-    <w:r>
-      <w:rPr>
-        <w:sz w:val="20"/>
-      </w:rPr>
-      <w:instrText xml:space="preserve"> PAGE </w:instrText>
-    </w:r>
-    <w:r>
-      <w:rPr>
-        <w:sz w:val="20"/>
-      </w:rPr>
-      <w:fldChar w:fldCharType="separate"/>
-    </w:r>
-    <w:r>
-      <w:rPr>
-        <w:noProof/>
-        <w:sz w:val="20"/>
-      </w:rPr>
-      <w:t>iii</w:t>
-    </w:r>
-    <w:r>
-      <w:rPr>
-        <w:sz w:val="20"/>
-      </w:rPr>
-      <w:fldChar w:fldCharType="end"/>
-    </w:r>
-  </w:p>
-</w:ftr>
-</file>
-
-<file path=word/footer2.xml><?xml version="1.0" encoding="utf-8"?>
-<w:ftr xmlns:wpc="http://schemas.microsoft.com/office/word/2010/wordprocessingCanvas" xmlns:cx="http://schemas.microsoft.com/office/drawing/2014/chartex" xmlns:cx1="http://schemas.microsoft.com/office/drawing/2015/9/8/chartex" xmlns:mc="http://schemas.openxmlformats.org/markup-compatibility/2006" xmlns:o="urn:schemas-microsoft-com:office:office" xmlns:r="http://schemas.openxmlformats.org/officeDocument/2006/relationships" xmlns:m="http://schemas.openxmlformats.org/officeDocument/2006/math" xmlns:v="urn:schemas-microsoft-com:vml" xmlns:wp14="http://schemas.microsoft.com/office/word/2010/wordprocessingDrawing" xmlns:wp="http://schemas.openxmlformats.org/drawingml/2006/wordprocessingDrawing" xmlns:w10="urn:schemas-microsoft-com:office:word" xmlns:w="http://schemas.openxmlformats.org/wordprocessingml/2006/main" xmlns:w14="http://schemas.microsoft.com/office/word/2010/wordml" xmlns:w15="http://schemas.microsoft.com/office/word/2012/wordml" xmlns:w16se="http://schemas.microsoft.com/office/word/2015/wordml/symex" xmlns:wpg="http://schemas.microsoft.com/office/word/2010/wordprocessingGroup" xmlns:wpi="http://schemas.microsoft.com/office/word/2010/wordprocessingInk" xmlns:wne="http://schemas.microsoft.com/office/word/2006/wordml" xmlns:wps="http://schemas.microsoft.com/office/word/2010/wordprocessingShape" mc:Ignorable="w14 w15 w16se wp14">
-  <w:p>
-    <w:pPr>
-      <w:pBdr>
-        <w:top w:val="single" w:sz="4" w:space="1" w:color="auto"/>
-      </w:pBdr>
       <w:jc w:val="center"/>
       <w:rPr>
         <w:rFonts w:cs="Arial"/>
@@ -2171,25 +1551,6 @@
 </file>
 
 <file path=word/header1.xml><?xml version="1.0" encoding="utf-8"?>
-<w:hdr xmlns:wpc="http://schemas.microsoft.com/office/word/2010/wordprocessingCanvas" xmlns:cx="http://schemas.microsoft.com/office/drawing/2014/chartex" xmlns:cx1="http://schemas.microsoft.com/office/drawing/2015/9/8/chartex" xmlns:mc="http://schemas.openxmlformats.org/markup-compatibility/2006" xmlns:o="urn:schemas-microsoft-com:office:office" xmlns:r="http://schemas.openxmlformats.org/officeDocument/2006/relationships" xmlns:m="http://schemas.openxmlformats.org/officeDocument/2006/math" xmlns:v="urn:schemas-microsoft-com:vml" xmlns:wp14="http://schemas.microsoft.com/office/word/2010/wordprocessingDrawing" xmlns:wp="http://schemas.openxmlformats.org/drawingml/2006/wordprocessingDrawing" xmlns:w10="urn:schemas-microsoft-com:office:word" xmlns:w="http://schemas.openxmlformats.org/wordprocessingml/2006/main" xmlns:w14="http://schemas.microsoft.com/office/word/2010/wordml" xmlns:w15="http://schemas.microsoft.com/office/word/2012/wordml" xmlns:w16se="http://schemas.microsoft.com/office/word/2015/wordml/symex" xmlns:wpg="http://schemas.microsoft.com/office/word/2010/wordprocessingGroup" xmlns:wpi="http://schemas.microsoft.com/office/word/2010/wordprocessingInk" xmlns:wne="http://schemas.microsoft.com/office/word/2006/wordml" xmlns:wps="http://schemas.microsoft.com/office/word/2010/wordprocessingShape" mc:Ignorable="w14 w15 w16se wp14">
-  <w:p>
-    <w:pPr>
-      <w:pBdr>
-        <w:bottom w:val="single" w:sz="4" w:space="1" w:color="auto"/>
-      </w:pBdr>
-      <w:tabs>
-        <w:tab w:val="center" w:pos="4680"/>
-        <w:tab w:val="right" w:pos="9360"/>
-      </w:tabs>
-      <w:rPr>
-        <w:szCs w:val="22"/>
-      </w:rPr>
-    </w:pPr>
-  </w:p>
-</w:hdr>
-</file>
-
-<file path=word/header2.xml><?xml version="1.0" encoding="utf-8"?>
 <w:hdr xmlns:wpc="http://schemas.microsoft.com/office/word/2010/wordprocessingCanvas" xmlns:cx="http://schemas.microsoft.com/office/drawing/2014/chartex" xmlns:cx1="http://schemas.microsoft.com/office/drawing/2015/9/8/chartex" xmlns:mc="http://schemas.openxmlformats.org/markup-compatibility/2006" xmlns:o="urn:schemas-microsoft-com:office:office" xmlns:r="http://schemas.openxmlformats.org/officeDocument/2006/relationships" xmlns:m="http://schemas.openxmlformats.org/officeDocument/2006/math" xmlns:v="urn:schemas-microsoft-com:vml" xmlns:wp14="http://schemas.microsoft.com/office/word/2010/wordprocessingDrawing" xmlns:wp="http://schemas.openxmlformats.org/drawingml/2006/wordprocessingDrawing" xmlns:w10="urn:schemas-microsoft-com:office:word" xmlns:w="http://schemas.openxmlformats.org/wordprocessingml/2006/main" xmlns:w14="http://schemas.microsoft.com/office/word/2010/wordml" xmlns:w15="http://schemas.microsoft.com/office/word/2012/wordml" xmlns:w16se="http://schemas.microsoft.com/office/word/2015/wordml/symex" xmlns:wpg="http://schemas.microsoft.com/office/word/2010/wordprocessingGroup" xmlns:wpi="http://schemas.microsoft.com/office/word/2010/wordprocessingInk" xmlns:wne="http://schemas.microsoft.com/office/word/2006/wordml" xmlns:wps="http://schemas.microsoft.com/office/word/2010/wordprocessingShape" mc:Ignorable="w14 w15 w16se wp14">
   <w:p/>
   <w:p/>
@@ -5188,7 +4549,7 @@
 </file>
 
 <file path=customXml/itemProps1.xml><?xml version="1.0" encoding="utf-8"?>
-<ds:datastoreItem xmlns:ds="http://schemas.openxmlformats.org/officeDocument/2006/customXml" ds:itemID="{3DC1D059-7305-4FF8-ADED-DC5592BB96B0}">
+<ds:datastoreItem xmlns:ds="http://schemas.openxmlformats.org/officeDocument/2006/customXml" ds:itemID="{52428631-0D79-4DE5-AB99-9F8E1BA25567}">
   <ds:schemaRefs>
     <ds:schemaRef ds:uri="http://schemas.openxmlformats.org/officeDocument/2006/bibliography"/>
   </ds:schemaRefs>

</xml_diff>